<commit_message>
Changed Templates to be more agnostic, making them fillable via pipeline.
</commit_message>
<xml_diff>
--- a/3. Report Generator/b. Templates/DOCX Source/TEMPLATE 2 - MAMMOGRAPHIE.docx
+++ b/3. Report Generator/b. Templates/DOCX Source/TEMPLATE 2 - MAMMOGRAPHIE.docx
@@ -3,118 +3,74 @@
 <w:document xmlns:wpc="http://schemas.microsoft.com/office/word/2010/wordprocessingCanvas" xmlns:cx="http://schemas.microsoft.com/office/drawing/2014/chartex" xmlns:cx1="http://schemas.microsoft.com/office/drawing/2015/9/8/chartex" xmlns:cx2="http://schemas.microsoft.com/office/drawing/2015/10/21/chartex" xmlns:cx3="http://schemas.microsoft.com/office/drawing/2016/5/9/chartex" xmlns:cx4="http://schemas.microsoft.com/office/drawing/2016/5/10/chartex" xmlns:cx5="http://schemas.microsoft.com/office/drawing/2016/5/11/chartex" xmlns:cx6="http://schemas.microsoft.com/office/drawing/2016/5/12/chartex" xmlns:cx7="http://schemas.microsoft.com/office/drawing/2016/5/13/chartex" xmlns:cx8="http://schemas.microsoft.com/office/drawing/2016/5/14/chartex" xmlns:mc="http://schemas.openxmlformats.org/markup-compatibility/2006" xmlns:aink="http://schemas.microsoft.com/office/drawing/2016/ink" xmlns:am3d="http://schemas.microsoft.com/office/drawing/2017/model3d" xmlns:o="urn:schemas-microsoft-com:office:office" xmlns:oel="http://schemas.microsoft.com/office/2019/extlst" xmlns:r="http://schemas.openxmlformats.org/officeDocument/2006/relationships" xmlns:m="http://schemas.openxmlformats.org/officeDocument/2006/math" xmlns:v="urn:schemas-microsoft-com:vml" xmlns:wp14="http://schemas.microsoft.com/office/word/2010/wordprocessingDrawing" xmlns:wp="http://schemas.openxmlformats.org/drawingml/2006/wordprocessingDrawing" xmlns:w10="urn:schemas-microsoft-com:office:word" xmlns:w="http://schemas.openxmlformats.org/wordprocessingml/2006/main" xmlns:w14="http://schemas.microsoft.com/office/word/2010/wordml" xmlns:w15="http://schemas.microsoft.com/office/word/2012/wordml" xmlns:w16cex="http://schemas.microsoft.com/office/word/2018/wordml/cex" xmlns:w16cid="http://schemas.microsoft.com/office/word/2016/wordml/cid" xmlns:w16="http://schemas.microsoft.com/office/word/2018/wordml" xmlns:w16du="http://schemas.microsoft.com/office/word/2023/wordml/word16du" xmlns:w16sdtdh="http://schemas.microsoft.com/office/word/2020/wordml/sdtdatahash" xmlns:w16sdtfl="http://schemas.microsoft.com/office/word/2024/wordml/sdtformatlock" xmlns:w16se="http://schemas.microsoft.com/office/word/2015/wordml/symex" xmlns:wpg="http://schemas.microsoft.com/office/word/2010/wordprocessingGroup" xmlns:wpi="http://schemas.microsoft.com/office/word/2010/wordprocessingInk" xmlns:wne="http://schemas.microsoft.com/office/word/2006/wordml" xmlns:wps="http://schemas.microsoft.com/office/word/2010/wordprocessingShape" mc:Ignorable="w14 w15 w16se w16cid w16 w16cex w16sdtdh w16sdtfl w16du wp14">
   <w:body>
     <w:p>
+      <w:pPr>
+        <w:rPr>
+          <w:b/>
+          <w:bCs/>
+          <w:u w:val="single"/>
+        </w:rPr>
+      </w:pPr>
       <w:r>
+        <w:rPr>
+          <w:b/>
+          <w:bCs/>
+          <w:u w:val="single"/>
+        </w:rPr>
         <w:t>MAMMOGRAPHIE</w:t>
-      </w:r>
-      <w:r>
-        <w:br/>
       </w:r>
     </w:p>
     <w:p>
       <w:r>
-        <w:t xml:space="preserve">Contexte </w:t>
-      </w:r>
-      <w:proofErr w:type="gramStart"/>
-      <w:r>
-        <w:t>clinique:</w:t>
-      </w:r>
-      <w:proofErr w:type="gramEnd"/>
-      <w:r>
-        <w:t xml:space="preserve"> Examen systématique de dépistage. </w:t>
-      </w:r>
-      <w:proofErr w:type="spellStart"/>
-      <w:proofErr w:type="gramStart"/>
-      <w:r>
-        <w:t>L?examen</w:t>
-      </w:r>
-      <w:proofErr w:type="spellEnd"/>
-      <w:proofErr w:type="gramEnd"/>
-      <w:r>
-        <w:t xml:space="preserve"> clinique est normal. </w:t>
-      </w:r>
-    </w:p>
-    <w:p>
-      <w:proofErr w:type="gramStart"/>
-      <w:r>
-        <w:t>Résultat:</w:t>
-      </w:r>
-      <w:proofErr w:type="gramEnd"/>
-      <w:r>
-        <w:t xml:space="preserve"> Seins en involution lipomateuse avec persistance de quelques reliquats </w:t>
-      </w:r>
-      <w:proofErr w:type="spellStart"/>
-      <w:r>
-        <w:t>fibro</w:t>
-      </w:r>
-      <w:proofErr w:type="spellEnd"/>
-      <w:r>
-        <w:t>-glandulaires. Absence d</w:t>
+        <w:t>Contexte clinique : [Contexte clinique]</w:t>
       </w:r>
       <w:r>
-        <w:t>’</w:t>
-      </w:r>
-      <w:r>
-        <w:t xml:space="preserve">opacité </w:t>
-      </w:r>
-      <w:proofErr w:type="spellStart"/>
-      <w:r>
-        <w:t>nodulo</w:t>
-      </w:r>
-      <w:proofErr w:type="spellEnd"/>
-      <w:r>
-        <w:t>-stellaire d</w:t>
-      </w:r>
-      <w:r>
-        <w:t>’</w:t>
-      </w:r>
-      <w:r>
-        <w:t xml:space="preserve">allure suspecte. Absence de </w:t>
-      </w:r>
-      <w:proofErr w:type="spellStart"/>
-      <w:r>
-        <w:t>micro-calcification</w:t>
-      </w:r>
-      <w:proofErr w:type="spellEnd"/>
-      <w:r>
-        <w:t xml:space="preserve"> regroupée en foyer. Microcalcification isolée bilatérale Absence </w:t>
-      </w:r>
-      <w:r>
-        <w:t>d’anomalie</w:t>
-      </w:r>
-      <w:r>
-        <w:t xml:space="preserve"> des téguments. </w:t>
+        <w:br/>
+        <w:t>Examen clinique : [Examen clinique]</w:t>
       </w:r>
     </w:p>
     <w:p>
       <w:r>
-        <w:t>CONCLUSION</w:t>
+        <w:rPr>
+          <w:b/>
+          <w:bCs/>
+        </w:rPr>
+        <w:t>Résultat :</w:t>
+      </w:r>
+      <w:r>
+        <w:br/>
+        <w:t>[Description globale : densité, opacités, calcifications, peau, etc.]</w:t>
+      </w:r>
+    </w:p>
+    <w:p>
+      <w:pPr>
+        <w:spacing w:after="0"/>
+      </w:pPr>
+      <w:r>
+        <w:rPr>
+          <w:b/>
+          <w:bCs/>
+        </w:rPr>
+        <w:t>CONCLUSION :</w:t>
+      </w:r>
+      <w:r>
+        <w:t xml:space="preserve"> </w:t>
       </w:r>
     </w:p>
     <w:p>
       <w:r>
-        <w:t>Absence d</w:t>
+        <w:t>[Conclusion]</w:t>
       </w:r>
       <w:r>
-        <w:t>’</w:t>
+        <w:br/>
+        <w:t>ACR [] à droite.</w:t>
       </w:r>
       <w:r>
-        <w:t>élément péjoratif. Sein droit ACR 2, sein gauche ACR2. Aspect stable par rapport à l'examen de 2016</w:t>
+        <w:br/>
+        <w:t>ACR [] à gauche.</w:t>
       </w:r>
       <w:r>
-        <w:t xml:space="preserve">. </w:t>
-      </w:r>
-    </w:p>
-    <w:p>
-      <w:r>
-        <w:t>Docteur [</w:t>
-      </w:r>
-      <w:proofErr w:type="spellStart"/>
-      <w:r>
-        <w:t>removed_practitioner</w:t>
-      </w:r>
-      <w:proofErr w:type="spellEnd"/>
-      <w:r>
-        <w:t>]</w:t>
+        <w:br/>
+        <w:t>Comparaison à l’examen de [Année] : [stable / modifié]</w:t>
       </w:r>
     </w:p>
     <w:sectPr>
@@ -528,11 +484,11 @@
     <w:name w:val="Normal"/>
     <w:qFormat/>
   </w:style>
-  <w:style w:type="paragraph" w:styleId="Titre1">
+  <w:style w:type="paragraph" w:styleId="Heading1">
     <w:name w:val="heading 1"/>
     <w:basedOn w:val="Normal"/>
     <w:next w:val="Normal"/>
-    <w:link w:val="Titre1Car"/>
+    <w:link w:val="Heading1Char"/>
     <w:uiPriority w:val="9"/>
     <w:qFormat/>
     <w:rsid w:val="00BC5FBE"/>
@@ -549,11 +505,11 @@
       <w:szCs w:val="40"/>
     </w:rPr>
   </w:style>
-  <w:style w:type="paragraph" w:styleId="Titre2">
+  <w:style w:type="paragraph" w:styleId="Heading2">
     <w:name w:val="heading 2"/>
     <w:basedOn w:val="Normal"/>
     <w:next w:val="Normal"/>
-    <w:link w:val="Titre2Car"/>
+    <w:link w:val="Heading2Char"/>
     <w:uiPriority w:val="9"/>
     <w:semiHidden/>
     <w:unhideWhenUsed/>
@@ -572,11 +528,11 @@
       <w:szCs w:val="32"/>
     </w:rPr>
   </w:style>
-  <w:style w:type="paragraph" w:styleId="Titre3">
+  <w:style w:type="paragraph" w:styleId="Heading3">
     <w:name w:val="heading 3"/>
     <w:basedOn w:val="Normal"/>
     <w:next w:val="Normal"/>
-    <w:link w:val="Titre3Car"/>
+    <w:link w:val="Heading3Char"/>
     <w:uiPriority w:val="9"/>
     <w:semiHidden/>
     <w:unhideWhenUsed/>
@@ -595,11 +551,11 @@
       <w:szCs w:val="28"/>
     </w:rPr>
   </w:style>
-  <w:style w:type="paragraph" w:styleId="Titre4">
+  <w:style w:type="paragraph" w:styleId="Heading4">
     <w:name w:val="heading 4"/>
     <w:basedOn w:val="Normal"/>
     <w:next w:val="Normal"/>
-    <w:link w:val="Titre4Car"/>
+    <w:link w:val="Heading4Char"/>
     <w:uiPriority w:val="9"/>
     <w:semiHidden/>
     <w:unhideWhenUsed/>
@@ -618,11 +574,11 @@
       <w:color w:val="0F4761" w:themeColor="accent1" w:themeShade="BF"/>
     </w:rPr>
   </w:style>
-  <w:style w:type="paragraph" w:styleId="Titre5">
+  <w:style w:type="paragraph" w:styleId="Heading5">
     <w:name w:val="heading 5"/>
     <w:basedOn w:val="Normal"/>
     <w:next w:val="Normal"/>
-    <w:link w:val="Titre5Car"/>
+    <w:link w:val="Heading5Char"/>
     <w:uiPriority w:val="9"/>
     <w:semiHidden/>
     <w:unhideWhenUsed/>
@@ -639,11 +595,11 @@
       <w:color w:val="0F4761" w:themeColor="accent1" w:themeShade="BF"/>
     </w:rPr>
   </w:style>
-  <w:style w:type="paragraph" w:styleId="Titre6">
+  <w:style w:type="paragraph" w:styleId="Heading6">
     <w:name w:val="heading 6"/>
     <w:basedOn w:val="Normal"/>
     <w:next w:val="Normal"/>
-    <w:link w:val="Titre6Car"/>
+    <w:link w:val="Heading6Char"/>
     <w:uiPriority w:val="9"/>
     <w:semiHidden/>
     <w:unhideWhenUsed/>
@@ -662,11 +618,11 @@
       <w:color w:val="595959" w:themeColor="text1" w:themeTint="A6"/>
     </w:rPr>
   </w:style>
-  <w:style w:type="paragraph" w:styleId="Titre7">
+  <w:style w:type="paragraph" w:styleId="Heading7">
     <w:name w:val="heading 7"/>
     <w:basedOn w:val="Normal"/>
     <w:next w:val="Normal"/>
-    <w:link w:val="Titre7Car"/>
+    <w:link w:val="Heading7Char"/>
     <w:uiPriority w:val="9"/>
     <w:semiHidden/>
     <w:unhideWhenUsed/>
@@ -683,11 +639,11 @@
       <w:color w:val="595959" w:themeColor="text1" w:themeTint="A6"/>
     </w:rPr>
   </w:style>
-  <w:style w:type="paragraph" w:styleId="Titre8">
+  <w:style w:type="paragraph" w:styleId="Heading8">
     <w:name w:val="heading 8"/>
     <w:basedOn w:val="Normal"/>
     <w:next w:val="Normal"/>
-    <w:link w:val="Titre8Car"/>
+    <w:link w:val="Heading8Char"/>
     <w:uiPriority w:val="9"/>
     <w:semiHidden/>
     <w:unhideWhenUsed/>
@@ -706,11 +662,11 @@
       <w:color w:val="272727" w:themeColor="text1" w:themeTint="D8"/>
     </w:rPr>
   </w:style>
-  <w:style w:type="paragraph" w:styleId="Titre9">
+  <w:style w:type="paragraph" w:styleId="Heading9">
     <w:name w:val="heading 9"/>
     <w:basedOn w:val="Normal"/>
     <w:next w:val="Normal"/>
-    <w:link w:val="Titre9Car"/>
+    <w:link w:val="Heading9Char"/>
     <w:uiPriority w:val="9"/>
     <w:semiHidden/>
     <w:unhideWhenUsed/>
@@ -727,12 +683,12 @@
       <w:color w:val="272727" w:themeColor="text1" w:themeTint="D8"/>
     </w:rPr>
   </w:style>
-  <w:style w:type="character" w:default="1" w:styleId="Policepardfaut">
+  <w:style w:type="character" w:default="1" w:styleId="DefaultParagraphFont">
     <w:name w:val="Default Paragraph Font"/>
     <w:uiPriority w:val="1"/>
     <w:unhideWhenUsed/>
   </w:style>
-  <w:style w:type="table" w:default="1" w:styleId="TableauNormal">
+  <w:style w:type="table" w:default="1" w:styleId="TableNormal">
     <w:name w:val="Normal Table"/>
     <w:uiPriority w:val="99"/>
     <w:semiHidden/>
@@ -747,16 +703,16 @@
       </w:tblCellMar>
     </w:tblPr>
   </w:style>
-  <w:style w:type="numbering" w:default="1" w:styleId="Aucuneliste">
+  <w:style w:type="numbering" w:default="1" w:styleId="NoList">
     <w:name w:val="No List"/>
     <w:uiPriority w:val="99"/>
     <w:semiHidden/>
     <w:unhideWhenUsed/>
   </w:style>
-  <w:style w:type="character" w:customStyle="1" w:styleId="Titre1Car">
-    <w:name w:val="Titre 1 Car"/>
-    <w:basedOn w:val="Policepardfaut"/>
-    <w:link w:val="Titre1"/>
+  <w:style w:type="character" w:customStyle="1" w:styleId="Heading1Char">
+    <w:name w:val="Heading 1 Char"/>
+    <w:basedOn w:val="DefaultParagraphFont"/>
+    <w:link w:val="Heading1"/>
     <w:uiPriority w:val="9"/>
     <w:rsid w:val="00BC5FBE"/>
     <w:rPr>
@@ -766,10 +722,10 @@
       <w:szCs w:val="40"/>
     </w:rPr>
   </w:style>
-  <w:style w:type="character" w:customStyle="1" w:styleId="Titre2Car">
-    <w:name w:val="Titre 2 Car"/>
-    <w:basedOn w:val="Policepardfaut"/>
-    <w:link w:val="Titre2"/>
+  <w:style w:type="character" w:customStyle="1" w:styleId="Heading2Char">
+    <w:name w:val="Heading 2 Char"/>
+    <w:basedOn w:val="DefaultParagraphFont"/>
+    <w:link w:val="Heading2"/>
     <w:uiPriority w:val="9"/>
     <w:semiHidden/>
     <w:rsid w:val="00BC5FBE"/>
@@ -780,10 +736,10 @@
       <w:szCs w:val="32"/>
     </w:rPr>
   </w:style>
-  <w:style w:type="character" w:customStyle="1" w:styleId="Titre3Car">
-    <w:name w:val="Titre 3 Car"/>
-    <w:basedOn w:val="Policepardfaut"/>
-    <w:link w:val="Titre3"/>
+  <w:style w:type="character" w:customStyle="1" w:styleId="Heading3Char">
+    <w:name w:val="Heading 3 Char"/>
+    <w:basedOn w:val="DefaultParagraphFont"/>
+    <w:link w:val="Heading3"/>
     <w:uiPriority w:val="9"/>
     <w:semiHidden/>
     <w:rsid w:val="00BC5FBE"/>
@@ -794,10 +750,10 @@
       <w:szCs w:val="28"/>
     </w:rPr>
   </w:style>
-  <w:style w:type="character" w:customStyle="1" w:styleId="Titre4Car">
-    <w:name w:val="Titre 4 Car"/>
-    <w:basedOn w:val="Policepardfaut"/>
-    <w:link w:val="Titre4"/>
+  <w:style w:type="character" w:customStyle="1" w:styleId="Heading4Char">
+    <w:name w:val="Heading 4 Char"/>
+    <w:basedOn w:val="DefaultParagraphFont"/>
+    <w:link w:val="Heading4"/>
     <w:uiPriority w:val="9"/>
     <w:semiHidden/>
     <w:rsid w:val="00BC5FBE"/>
@@ -808,22 +764,22 @@
       <w:color w:val="0F4761" w:themeColor="accent1" w:themeShade="BF"/>
     </w:rPr>
   </w:style>
-  <w:style w:type="character" w:customStyle="1" w:styleId="Titre5Car">
-    <w:name w:val="Titre 5 Car"/>
-    <w:basedOn w:val="Policepardfaut"/>
-    <w:link w:val="Titre5"/>
-    <w:uiPriority w:val="9"/>
-    <w:semiHidden/>
-    <w:rsid w:val="00BC5FBE"/>
-    <w:rPr>
-      <w:rFonts w:eastAsiaTheme="majorEastAsia" w:cstheme="majorBidi"/>
-      <w:color w:val="0F4761" w:themeColor="accent1" w:themeShade="BF"/>
-    </w:rPr>
-  </w:style>
-  <w:style w:type="character" w:customStyle="1" w:styleId="Titre6Car">
-    <w:name w:val="Titre 6 Car"/>
-    <w:basedOn w:val="Policepardfaut"/>
-    <w:link w:val="Titre6"/>
+  <w:style w:type="character" w:customStyle="1" w:styleId="Heading5Char">
+    <w:name w:val="Heading 5 Char"/>
+    <w:basedOn w:val="DefaultParagraphFont"/>
+    <w:link w:val="Heading5"/>
+    <w:uiPriority w:val="9"/>
+    <w:semiHidden/>
+    <w:rsid w:val="00BC5FBE"/>
+    <w:rPr>
+      <w:rFonts w:eastAsiaTheme="majorEastAsia" w:cstheme="majorBidi"/>
+      <w:color w:val="0F4761" w:themeColor="accent1" w:themeShade="BF"/>
+    </w:rPr>
+  </w:style>
+  <w:style w:type="character" w:customStyle="1" w:styleId="Heading6Char">
+    <w:name w:val="Heading 6 Char"/>
+    <w:basedOn w:val="DefaultParagraphFont"/>
+    <w:link w:val="Heading6"/>
     <w:uiPriority w:val="9"/>
     <w:semiHidden/>
     <w:rsid w:val="00BC5FBE"/>
@@ -834,10 +790,10 @@
       <w:color w:val="595959" w:themeColor="text1" w:themeTint="A6"/>
     </w:rPr>
   </w:style>
-  <w:style w:type="character" w:customStyle="1" w:styleId="Titre7Car">
-    <w:name w:val="Titre 7 Car"/>
-    <w:basedOn w:val="Policepardfaut"/>
-    <w:link w:val="Titre7"/>
+  <w:style w:type="character" w:customStyle="1" w:styleId="Heading7Char">
+    <w:name w:val="Heading 7 Char"/>
+    <w:basedOn w:val="DefaultParagraphFont"/>
+    <w:link w:val="Heading7"/>
     <w:uiPriority w:val="9"/>
     <w:semiHidden/>
     <w:rsid w:val="00BC5FBE"/>
@@ -846,10 +802,10 @@
       <w:color w:val="595959" w:themeColor="text1" w:themeTint="A6"/>
     </w:rPr>
   </w:style>
-  <w:style w:type="character" w:customStyle="1" w:styleId="Titre8Car">
-    <w:name w:val="Titre 8 Car"/>
-    <w:basedOn w:val="Policepardfaut"/>
-    <w:link w:val="Titre8"/>
+  <w:style w:type="character" w:customStyle="1" w:styleId="Heading8Char">
+    <w:name w:val="Heading 8 Char"/>
+    <w:basedOn w:val="DefaultParagraphFont"/>
+    <w:link w:val="Heading8"/>
     <w:uiPriority w:val="9"/>
     <w:semiHidden/>
     <w:rsid w:val="00BC5FBE"/>
@@ -860,10 +816,10 @@
       <w:color w:val="272727" w:themeColor="text1" w:themeTint="D8"/>
     </w:rPr>
   </w:style>
-  <w:style w:type="character" w:customStyle="1" w:styleId="Titre9Car">
-    <w:name w:val="Titre 9 Car"/>
-    <w:basedOn w:val="Policepardfaut"/>
-    <w:link w:val="Titre9"/>
+  <w:style w:type="character" w:customStyle="1" w:styleId="Heading9Char">
+    <w:name w:val="Heading 9 Char"/>
+    <w:basedOn w:val="DefaultParagraphFont"/>
+    <w:link w:val="Heading9"/>
     <w:uiPriority w:val="9"/>
     <w:semiHidden/>
     <w:rsid w:val="00BC5FBE"/>
@@ -872,11 +828,11 @@
       <w:color w:val="272727" w:themeColor="text1" w:themeTint="D8"/>
     </w:rPr>
   </w:style>
-  <w:style w:type="paragraph" w:styleId="Titre">
+  <w:style w:type="paragraph" w:styleId="Title">
     <w:name w:val="Title"/>
     <w:basedOn w:val="Normal"/>
     <w:next w:val="Normal"/>
-    <w:link w:val="TitreCar"/>
+    <w:link w:val="TitleChar"/>
     <w:uiPriority w:val="10"/>
     <w:qFormat/>
     <w:rsid w:val="00BC5FBE"/>
@@ -892,10 +848,10 @@
       <w:szCs w:val="56"/>
     </w:rPr>
   </w:style>
-  <w:style w:type="character" w:customStyle="1" w:styleId="TitreCar">
-    <w:name w:val="Titre Car"/>
-    <w:basedOn w:val="Policepardfaut"/>
-    <w:link w:val="Titre"/>
+  <w:style w:type="character" w:customStyle="1" w:styleId="TitleChar">
+    <w:name w:val="Title Char"/>
+    <w:basedOn w:val="DefaultParagraphFont"/>
+    <w:link w:val="Title"/>
     <w:uiPriority w:val="10"/>
     <w:rsid w:val="00BC5FBE"/>
     <w:rPr>
@@ -906,11 +862,11 @@
       <w:szCs w:val="56"/>
     </w:rPr>
   </w:style>
-  <w:style w:type="paragraph" w:styleId="Sous-titre">
+  <w:style w:type="paragraph" w:styleId="Subtitle">
     <w:name w:val="Subtitle"/>
     <w:basedOn w:val="Normal"/>
     <w:next w:val="Normal"/>
-    <w:link w:val="Sous-titreCar"/>
+    <w:link w:val="SubtitleChar"/>
     <w:uiPriority w:val="11"/>
     <w:qFormat/>
     <w:rsid w:val="00BC5FBE"/>
@@ -927,10 +883,10 @@
       <w:szCs w:val="28"/>
     </w:rPr>
   </w:style>
-  <w:style w:type="character" w:customStyle="1" w:styleId="Sous-titreCar">
-    <w:name w:val="Sous-titre Car"/>
-    <w:basedOn w:val="Policepardfaut"/>
-    <w:link w:val="Sous-titre"/>
+  <w:style w:type="character" w:customStyle="1" w:styleId="SubtitleChar">
+    <w:name w:val="Subtitle Char"/>
+    <w:basedOn w:val="DefaultParagraphFont"/>
+    <w:link w:val="Subtitle"/>
     <w:uiPriority w:val="11"/>
     <w:rsid w:val="00BC5FBE"/>
     <w:rPr>
@@ -941,11 +897,11 @@
       <w:szCs w:val="28"/>
     </w:rPr>
   </w:style>
-  <w:style w:type="paragraph" w:styleId="Citation">
+  <w:style w:type="paragraph" w:styleId="Quote">
     <w:name w:val="Quote"/>
     <w:basedOn w:val="Normal"/>
     <w:next w:val="Normal"/>
-    <w:link w:val="CitationCar"/>
+    <w:link w:val="QuoteChar"/>
     <w:uiPriority w:val="29"/>
     <w:qFormat/>
     <w:rsid w:val="00BC5FBE"/>
@@ -959,10 +915,10 @@
       <w:color w:val="404040" w:themeColor="text1" w:themeTint="BF"/>
     </w:rPr>
   </w:style>
-  <w:style w:type="character" w:customStyle="1" w:styleId="CitationCar">
-    <w:name w:val="Citation Car"/>
-    <w:basedOn w:val="Policepardfaut"/>
-    <w:link w:val="Citation"/>
+  <w:style w:type="character" w:customStyle="1" w:styleId="QuoteChar">
+    <w:name w:val="Quote Char"/>
+    <w:basedOn w:val="DefaultParagraphFont"/>
+    <w:link w:val="Quote"/>
     <w:uiPriority w:val="29"/>
     <w:rsid w:val="00BC5FBE"/>
     <w:rPr>
@@ -971,7 +927,7 @@
       <w:color w:val="404040" w:themeColor="text1" w:themeTint="BF"/>
     </w:rPr>
   </w:style>
-  <w:style w:type="paragraph" w:styleId="Paragraphedeliste">
+  <w:style w:type="paragraph" w:styleId="ListParagraph">
     <w:name w:val="List Paragraph"/>
     <w:basedOn w:val="Normal"/>
     <w:uiPriority w:val="34"/>
@@ -982,9 +938,9 @@
       <w:contextualSpacing/>
     </w:pPr>
   </w:style>
-  <w:style w:type="character" w:styleId="Accentuationintense">
+  <w:style w:type="character" w:styleId="IntenseEmphasis">
     <w:name w:val="Intense Emphasis"/>
-    <w:basedOn w:val="Policepardfaut"/>
+    <w:basedOn w:val="DefaultParagraphFont"/>
     <w:uiPriority w:val="21"/>
     <w:qFormat/>
     <w:rsid w:val="00BC5FBE"/>
@@ -994,11 +950,11 @@
       <w:color w:val="0F4761" w:themeColor="accent1" w:themeShade="BF"/>
     </w:rPr>
   </w:style>
-  <w:style w:type="paragraph" w:styleId="Citationintense">
+  <w:style w:type="paragraph" w:styleId="IntenseQuote">
     <w:name w:val="Intense Quote"/>
     <w:basedOn w:val="Normal"/>
     <w:next w:val="Normal"/>
-    <w:link w:val="CitationintenseCar"/>
+    <w:link w:val="IntenseQuoteChar"/>
     <w:uiPriority w:val="30"/>
     <w:qFormat/>
     <w:rsid w:val="00BC5FBE"/>
@@ -1017,10 +973,10 @@
       <w:color w:val="0F4761" w:themeColor="accent1" w:themeShade="BF"/>
     </w:rPr>
   </w:style>
-  <w:style w:type="character" w:customStyle="1" w:styleId="CitationintenseCar">
-    <w:name w:val="Citation intense Car"/>
-    <w:basedOn w:val="Policepardfaut"/>
-    <w:link w:val="Citationintense"/>
+  <w:style w:type="character" w:customStyle="1" w:styleId="IntenseQuoteChar">
+    <w:name w:val="Intense Quote Char"/>
+    <w:basedOn w:val="DefaultParagraphFont"/>
+    <w:link w:val="IntenseQuote"/>
     <w:uiPriority w:val="30"/>
     <w:rsid w:val="00BC5FBE"/>
     <w:rPr>
@@ -1029,9 +985,9 @@
       <w:color w:val="0F4761" w:themeColor="accent1" w:themeShade="BF"/>
     </w:rPr>
   </w:style>
-  <w:style w:type="character" w:styleId="Rfrenceintense">
+  <w:style w:type="character" w:styleId="IntenseReference">
     <w:name w:val="Intense Reference"/>
-    <w:basedOn w:val="Policepardfaut"/>
+    <w:basedOn w:val="DefaultParagraphFont"/>
     <w:uiPriority w:val="32"/>
     <w:qFormat/>
     <w:rsid w:val="00BC5FBE"/>

</xml_diff>